<commit_message>
vault backup: 2024-12-11 17:50:52
</commit_message>
<xml_diff>
--- a/06 - Fall '24/COSC350/final study guide.docx
+++ b/06 - Fall '24/COSC350/final study guide.docx
@@ -344,7 +344,7 @@
     </w:p>
     <w:p>
       <w:r>
-        <w:t>Chapter 16 Wireless LAN</w:t>
+        <w:t xml:space="preserve"> </w:t>
       </w:r>
     </w:p>
     <w:p>
@@ -619,10 +619,18 @@
         </w:numPr>
       </w:pPr>
       <w:r>
-        <w:t xml:space="preserve">Bridges and cycles: why broadcast frame is a problem when all bridges in a LAN are </w:t>
+        <w:t xml:space="preserve">Bridges and cycles: why </w:t>
       </w:r>
       <w:proofErr w:type="gramStart"/>
       <w:r>
+        <w:t>broadcast frame is</w:t>
+      </w:r>
+      <w:proofErr w:type="gramEnd"/>
+      <w:r>
+        <w:t xml:space="preserve"> a problem when all bridges in a LAN are </w:t>
+      </w:r>
+      <w:proofErr w:type="gramStart"/>
+      <w:r>
         <w:t>connected together</w:t>
       </w:r>
       <w:proofErr w:type="gramEnd"/>
@@ -768,6 +776,7 @@
         </w:numPr>
       </w:pPr>
       <w:r>
+        <w:lastRenderedPageBreak/>
         <w:t>What it is and justification for that</w:t>
       </w:r>
     </w:p>
@@ -780,368 +789,368 @@
         </w:numPr>
       </w:pPr>
       <w:r>
+        <w:t xml:space="preserve">Forwarding table must have: </w:t>
+      </w:r>
+    </w:p>
+    <w:p>
+      <w:pPr>
+        <w:pStyle w:val="ListParagraph"/>
+        <w:numPr>
+          <w:ilvl w:val="1"/>
+          <w:numId w:val="1"/>
+        </w:numPr>
+      </w:pPr>
+      <w:r>
+        <w:t>universal communication and optimal routes – what are these?</w:t>
+      </w:r>
+    </w:p>
+    <w:p>
+      <w:pPr>
+        <w:pStyle w:val="ListParagraph"/>
+        <w:numPr>
+          <w:ilvl w:val="0"/>
+          <w:numId w:val="1"/>
+        </w:numPr>
+      </w:pPr>
+      <w:r>
+        <w:t>Routing software</w:t>
+      </w:r>
+    </w:p>
+    <w:p>
+      <w:pPr>
+        <w:pStyle w:val="ListParagraph"/>
+        <w:numPr>
+          <w:ilvl w:val="1"/>
+          <w:numId w:val="1"/>
+        </w:numPr>
+      </w:pPr>
+      <w:r>
+        <w:t xml:space="preserve">Use of graph – edge and node </w:t>
+      </w:r>
+    </w:p>
+    <w:p>
+      <w:pPr>
+        <w:pStyle w:val="ListParagraph"/>
+        <w:numPr>
+          <w:ilvl w:val="1"/>
+          <w:numId w:val="1"/>
+        </w:numPr>
+      </w:pPr>
+      <w:r>
+        <w:t>Routing table contains destination and next hop information</w:t>
+      </w:r>
+    </w:p>
+    <w:p>
+      <w:pPr>
+        <w:pStyle w:val="ListParagraph"/>
+        <w:numPr>
+          <w:ilvl w:val="1"/>
+          <w:numId w:val="1"/>
+        </w:numPr>
+      </w:pPr>
+      <w:r>
+        <w:t xml:space="preserve">Static routing and dynamic routing </w:t>
+      </w:r>
+    </w:p>
+    <w:p>
+      <w:pPr>
+        <w:pStyle w:val="ListParagraph"/>
+        <w:numPr>
+          <w:ilvl w:val="1"/>
+          <w:numId w:val="1"/>
+        </w:numPr>
+      </w:pPr>
+      <w:r>
+        <w:t xml:space="preserve">Dijkstra’s algorithm – the shortest path computation </w:t>
+      </w:r>
+    </w:p>
+    <w:p>
+      <w:pPr>
+        <w:pStyle w:val="ListParagraph"/>
+        <w:numPr>
+          <w:ilvl w:val="2"/>
+          <w:numId w:val="1"/>
+        </w:numPr>
+      </w:pPr>
+      <w:r>
+        <w:t>Must know how to follow the algorithm and complete the shortest path computation</w:t>
+      </w:r>
+    </w:p>
+    <w:p>
+      <w:pPr>
+        <w:pStyle w:val="ListParagraph"/>
+        <w:numPr>
+          <w:ilvl w:val="1"/>
+          <w:numId w:val="1"/>
+        </w:numPr>
+      </w:pPr>
+      <w:r>
+        <w:t>Distance-vector routing</w:t>
+      </w:r>
+    </w:p>
+    <w:p>
+      <w:pPr>
+        <w:pStyle w:val="ListParagraph"/>
+        <w:numPr>
+          <w:ilvl w:val="2"/>
+          <w:numId w:val="1"/>
+        </w:numPr>
+      </w:pPr>
+      <w:r>
+        <w:t>How it works</w:t>
+      </w:r>
+    </w:p>
+    <w:p>
+      <w:pPr>
+        <w:pStyle w:val="ListParagraph"/>
+        <w:numPr>
+          <w:ilvl w:val="1"/>
+          <w:numId w:val="1"/>
+        </w:numPr>
+      </w:pPr>
+      <w:r>
+        <w:t>Link-state routing</w:t>
+      </w:r>
+    </w:p>
+    <w:p>
+      <w:pPr>
+        <w:pStyle w:val="ListParagraph"/>
+        <w:numPr>
+          <w:ilvl w:val="2"/>
+          <w:numId w:val="1"/>
+        </w:numPr>
+      </w:pPr>
+      <w:r>
+        <w:t>How it works</w:t>
+      </w:r>
+    </w:p>
+    <w:p>
+      <w:pPr>
+        <w:pStyle w:val="ListParagraph"/>
+        <w:numPr>
+          <w:ilvl w:val="1"/>
+          <w:numId w:val="1"/>
+        </w:numPr>
+      </w:pPr>
+      <w:r>
+        <w:t>Comparison between distant-vector and link-state</w:t>
+      </w:r>
+    </w:p>
+    <w:p>
+      <w:pPr>
+        <w:pStyle w:val="ListParagraph"/>
+        <w:numPr>
+          <w:ilvl w:val="1"/>
+          <w:numId w:val="1"/>
+        </w:numPr>
+      </w:pPr>
+      <w:r>
+        <w:t>Convergence problem</w:t>
+      </w:r>
+    </w:p>
+    <w:p>
+      <w:pPr>
+        <w:pStyle w:val="ListParagraph"/>
+        <w:numPr>
+          <w:ilvl w:val="0"/>
+          <w:numId w:val="1"/>
+        </w:numPr>
+      </w:pPr>
+      <w:r>
+        <w:t>MPLS (multi-protocol label switching and tunneling</w:t>
+      </w:r>
+    </w:p>
+    <w:p>
+      <w:pPr>
+        <w:pStyle w:val="ListParagraph"/>
+        <w:numPr>
+          <w:ilvl w:val="1"/>
+          <w:numId w:val="1"/>
+        </w:numPr>
+      </w:pPr>
+      <w:r>
+        <w:t>How it works and compare with IP based switching</w:t>
+      </w:r>
+    </w:p>
+    <w:p/>
+    <w:p>
+      <w:r>
+        <w:t>IP protocol address</w:t>
+      </w:r>
+    </w:p>
+    <w:p>
+      <w:pPr>
+        <w:pStyle w:val="ListParagraph"/>
+        <w:numPr>
+          <w:ilvl w:val="0"/>
+          <w:numId w:val="1"/>
+        </w:numPr>
+      </w:pPr>
+      <w:r>
+        <w:t xml:space="preserve">Classes of IP addresses </w:t>
+      </w:r>
+    </w:p>
+    <w:p>
+      <w:pPr>
+        <w:pStyle w:val="ListParagraph"/>
+        <w:numPr>
+          <w:ilvl w:val="1"/>
+          <w:numId w:val="1"/>
+        </w:numPr>
+      </w:pPr>
+      <w:r>
+        <w:t xml:space="preserve">How to tell the class of an IP address </w:t>
+      </w:r>
+      <w:r>
+        <w:t>– how many bits are needed to tell the class</w:t>
+      </w:r>
+    </w:p>
+    <w:p>
+      <w:pPr>
+        <w:pStyle w:val="ListParagraph"/>
+        <w:numPr>
+          <w:ilvl w:val="1"/>
+          <w:numId w:val="1"/>
+        </w:numPr>
+      </w:pPr>
+      <w:r>
+        <w:t>IP address structure: network + host address – how to extract network address?</w:t>
+      </w:r>
+    </w:p>
+    <w:p>
+      <w:pPr>
+        <w:pStyle w:val="ListParagraph"/>
+        <w:numPr>
+          <w:ilvl w:val="1"/>
+          <w:numId w:val="1"/>
+        </w:numPr>
+      </w:pPr>
+      <w:r>
+        <w:t xml:space="preserve">How to calculate the number of host addresses in a subnet – more bits for network address, </w:t>
+      </w:r>
+      <w:proofErr w:type="gramStart"/>
+      <w:r>
+        <w:t>less</w:t>
+      </w:r>
+      <w:proofErr w:type="gramEnd"/>
+      <w:r>
+        <w:t xml:space="preserve"> number of host addresses</w:t>
+      </w:r>
+    </w:p>
+    <w:p>
+      <w:pPr>
+        <w:pStyle w:val="ListParagraph"/>
+        <w:numPr>
+          <w:ilvl w:val="1"/>
+          <w:numId w:val="1"/>
+        </w:numPr>
+      </w:pPr>
+      <w:r>
+        <w:t xml:space="preserve">How to divide a network into </w:t>
+      </w:r>
+      <w:proofErr w:type="gramStart"/>
+      <w:r>
+        <w:t>a number of</w:t>
+      </w:r>
+      <w:proofErr w:type="gramEnd"/>
+      <w:r>
+        <w:t xml:space="preserve"> subnets: IP subnetting</w:t>
+      </w:r>
+    </w:p>
+    <w:p>
+      <w:pPr>
+        <w:pStyle w:val="ListParagraph"/>
+        <w:numPr>
+          <w:ilvl w:val="0"/>
+          <w:numId w:val="1"/>
+        </w:numPr>
+      </w:pPr>
+      <w:r>
+        <w:t>Address mask</w:t>
+      </w:r>
+    </w:p>
+    <w:p>
+      <w:pPr>
+        <w:pStyle w:val="ListParagraph"/>
+        <w:numPr>
+          <w:ilvl w:val="1"/>
+          <w:numId w:val="1"/>
+        </w:numPr>
+      </w:pPr>
+      <w:r>
+        <w:t>Subnet masking</w:t>
+      </w:r>
+    </w:p>
+    <w:p>
+      <w:pPr>
+        <w:pStyle w:val="ListParagraph"/>
+        <w:numPr>
+          <w:ilvl w:val="1"/>
+          <w:numId w:val="1"/>
+        </w:numPr>
+      </w:pPr>
+      <w:r>
+        <w:t>CIDR notation</w:t>
+      </w:r>
+    </w:p>
+    <w:p>
+      <w:pPr>
+        <w:pStyle w:val="ListParagraph"/>
+        <w:numPr>
+          <w:ilvl w:val="2"/>
+          <w:numId w:val="1"/>
+        </w:numPr>
+      </w:pPr>
+      <w:r>
+        <w:t>How to find the same subnet among IP addresses – must know how to convert decimal to binary</w:t>
+      </w:r>
+    </w:p>
+    <w:p>
+      <w:pPr>
+        <w:pStyle w:val="ListParagraph"/>
+        <w:numPr>
+          <w:ilvl w:val="0"/>
+          <w:numId w:val="1"/>
+        </w:numPr>
+      </w:pPr>
+      <w:r>
+        <w:t>Special IP addresses</w:t>
+      </w:r>
+    </w:p>
+    <w:p>
+      <w:pPr>
+        <w:pStyle w:val="ListParagraph"/>
+        <w:numPr>
+          <w:ilvl w:val="1"/>
+          <w:numId w:val="1"/>
+        </w:numPr>
+      </w:pPr>
+      <w:r>
+        <w:t>Network address – all zeros in host address</w:t>
+      </w:r>
+    </w:p>
+    <w:p>
+      <w:pPr>
+        <w:pStyle w:val="ListParagraph"/>
+        <w:numPr>
+          <w:ilvl w:val="1"/>
+          <w:numId w:val="1"/>
+        </w:numPr>
+      </w:pPr>
+      <w:r>
+        <w:t>Directed broadcast address</w:t>
+      </w:r>
+    </w:p>
+    <w:p>
+      <w:pPr>
+        <w:pStyle w:val="ListParagraph"/>
+        <w:numPr>
+          <w:ilvl w:val="1"/>
+          <w:numId w:val="1"/>
+        </w:numPr>
+      </w:pPr>
+      <w:r>
         <w:lastRenderedPageBreak/>
-        <w:t xml:space="preserve">Forwarding table must have: </w:t>
-      </w:r>
-    </w:p>
-    <w:p>
-      <w:pPr>
-        <w:pStyle w:val="ListParagraph"/>
-        <w:numPr>
-          <w:ilvl w:val="1"/>
-          <w:numId w:val="1"/>
-        </w:numPr>
-      </w:pPr>
-      <w:r>
-        <w:t>universal communication and optimal routes – what are these?</w:t>
-      </w:r>
-    </w:p>
-    <w:p>
-      <w:pPr>
-        <w:pStyle w:val="ListParagraph"/>
-        <w:numPr>
-          <w:ilvl w:val="0"/>
-          <w:numId w:val="1"/>
-        </w:numPr>
-      </w:pPr>
-      <w:r>
-        <w:t>Routing software</w:t>
-      </w:r>
-    </w:p>
-    <w:p>
-      <w:pPr>
-        <w:pStyle w:val="ListParagraph"/>
-        <w:numPr>
-          <w:ilvl w:val="1"/>
-          <w:numId w:val="1"/>
-        </w:numPr>
-      </w:pPr>
-      <w:r>
-        <w:t xml:space="preserve">Use of graph – edge and node </w:t>
-      </w:r>
-    </w:p>
-    <w:p>
-      <w:pPr>
-        <w:pStyle w:val="ListParagraph"/>
-        <w:numPr>
-          <w:ilvl w:val="1"/>
-          <w:numId w:val="1"/>
-        </w:numPr>
-      </w:pPr>
-      <w:r>
-        <w:t>Routing table contains destination and next hop information</w:t>
-      </w:r>
-    </w:p>
-    <w:p>
-      <w:pPr>
-        <w:pStyle w:val="ListParagraph"/>
-        <w:numPr>
-          <w:ilvl w:val="1"/>
-          <w:numId w:val="1"/>
-        </w:numPr>
-      </w:pPr>
-      <w:r>
-        <w:t xml:space="preserve">Static routing and dynamic routing </w:t>
-      </w:r>
-    </w:p>
-    <w:p>
-      <w:pPr>
-        <w:pStyle w:val="ListParagraph"/>
-        <w:numPr>
-          <w:ilvl w:val="1"/>
-          <w:numId w:val="1"/>
-        </w:numPr>
-      </w:pPr>
-      <w:r>
-        <w:t xml:space="preserve">Dijkstra’s algorithm – the shortest path computation </w:t>
-      </w:r>
-    </w:p>
-    <w:p>
-      <w:pPr>
-        <w:pStyle w:val="ListParagraph"/>
-        <w:numPr>
-          <w:ilvl w:val="2"/>
-          <w:numId w:val="1"/>
-        </w:numPr>
-      </w:pPr>
-      <w:r>
-        <w:t>Must know how to follow the algorithm and complete the shortest path computation</w:t>
-      </w:r>
-    </w:p>
-    <w:p>
-      <w:pPr>
-        <w:pStyle w:val="ListParagraph"/>
-        <w:numPr>
-          <w:ilvl w:val="1"/>
-          <w:numId w:val="1"/>
-        </w:numPr>
-      </w:pPr>
-      <w:r>
-        <w:t>Distance-vector routing</w:t>
-      </w:r>
-    </w:p>
-    <w:p>
-      <w:pPr>
-        <w:pStyle w:val="ListParagraph"/>
-        <w:numPr>
-          <w:ilvl w:val="2"/>
-          <w:numId w:val="1"/>
-        </w:numPr>
-      </w:pPr>
-      <w:r>
-        <w:t>How it works</w:t>
-      </w:r>
-    </w:p>
-    <w:p>
-      <w:pPr>
-        <w:pStyle w:val="ListParagraph"/>
-        <w:numPr>
-          <w:ilvl w:val="1"/>
-          <w:numId w:val="1"/>
-        </w:numPr>
-      </w:pPr>
-      <w:r>
-        <w:t>Link-state routing</w:t>
-      </w:r>
-    </w:p>
-    <w:p>
-      <w:pPr>
-        <w:pStyle w:val="ListParagraph"/>
-        <w:numPr>
-          <w:ilvl w:val="2"/>
-          <w:numId w:val="1"/>
-        </w:numPr>
-      </w:pPr>
-      <w:r>
-        <w:t>How it works</w:t>
-      </w:r>
-    </w:p>
-    <w:p>
-      <w:pPr>
-        <w:pStyle w:val="ListParagraph"/>
-        <w:numPr>
-          <w:ilvl w:val="1"/>
-          <w:numId w:val="1"/>
-        </w:numPr>
-      </w:pPr>
-      <w:r>
-        <w:t>Comparison between distant-vector and link-state</w:t>
-      </w:r>
-    </w:p>
-    <w:p>
-      <w:pPr>
-        <w:pStyle w:val="ListParagraph"/>
-        <w:numPr>
-          <w:ilvl w:val="1"/>
-          <w:numId w:val="1"/>
-        </w:numPr>
-      </w:pPr>
-      <w:r>
-        <w:t>Convergence problem</w:t>
-      </w:r>
-    </w:p>
-    <w:p>
-      <w:pPr>
-        <w:pStyle w:val="ListParagraph"/>
-        <w:numPr>
-          <w:ilvl w:val="0"/>
-          <w:numId w:val="1"/>
-        </w:numPr>
-      </w:pPr>
-      <w:r>
-        <w:t>MPLS (multi-protocol label switching and tunneling</w:t>
-      </w:r>
-    </w:p>
-    <w:p>
-      <w:pPr>
-        <w:pStyle w:val="ListParagraph"/>
-        <w:numPr>
-          <w:ilvl w:val="1"/>
-          <w:numId w:val="1"/>
-        </w:numPr>
-      </w:pPr>
-      <w:r>
-        <w:t>How it works and compare with IP based switching</w:t>
-      </w:r>
-    </w:p>
-    <w:p/>
-    <w:p>
-      <w:r>
-        <w:t>IP protocol address</w:t>
-      </w:r>
-    </w:p>
-    <w:p>
-      <w:pPr>
-        <w:pStyle w:val="ListParagraph"/>
-        <w:numPr>
-          <w:ilvl w:val="0"/>
-          <w:numId w:val="1"/>
-        </w:numPr>
-      </w:pPr>
-      <w:r>
-        <w:t xml:space="preserve">Classes of IP addresses </w:t>
-      </w:r>
-    </w:p>
-    <w:p>
-      <w:pPr>
-        <w:pStyle w:val="ListParagraph"/>
-        <w:numPr>
-          <w:ilvl w:val="1"/>
-          <w:numId w:val="1"/>
-        </w:numPr>
-      </w:pPr>
-      <w:r>
-        <w:t xml:space="preserve">How to tell the class of an IP address </w:t>
-      </w:r>
-      <w:r>
-        <w:t>– how many bits are needed to tell the class</w:t>
-      </w:r>
-    </w:p>
-    <w:p>
-      <w:pPr>
-        <w:pStyle w:val="ListParagraph"/>
-        <w:numPr>
-          <w:ilvl w:val="1"/>
-          <w:numId w:val="1"/>
-        </w:numPr>
-      </w:pPr>
-      <w:r>
-        <w:t>IP address structure: network + host address – how to extract network address?</w:t>
-      </w:r>
-    </w:p>
-    <w:p>
-      <w:pPr>
-        <w:pStyle w:val="ListParagraph"/>
-        <w:numPr>
-          <w:ilvl w:val="1"/>
-          <w:numId w:val="1"/>
-        </w:numPr>
-      </w:pPr>
-      <w:r>
-        <w:t xml:space="preserve">How to calculate the number of host addresses in a subnet – more bits for network address, </w:t>
-      </w:r>
-      <w:proofErr w:type="gramStart"/>
-      <w:r>
-        <w:t>less</w:t>
-      </w:r>
-      <w:proofErr w:type="gramEnd"/>
-      <w:r>
-        <w:t xml:space="preserve"> number of host addresses</w:t>
-      </w:r>
-    </w:p>
-    <w:p>
-      <w:pPr>
-        <w:pStyle w:val="ListParagraph"/>
-        <w:numPr>
-          <w:ilvl w:val="1"/>
-          <w:numId w:val="1"/>
-        </w:numPr>
-      </w:pPr>
-      <w:r>
-        <w:t xml:space="preserve">How to divide a network into </w:t>
-      </w:r>
-      <w:proofErr w:type="gramStart"/>
-      <w:r>
-        <w:t>a number of</w:t>
-      </w:r>
-      <w:proofErr w:type="gramEnd"/>
-      <w:r>
-        <w:t xml:space="preserve"> subnets: IP subnetting</w:t>
-      </w:r>
-    </w:p>
-    <w:p>
-      <w:pPr>
-        <w:pStyle w:val="ListParagraph"/>
-        <w:numPr>
-          <w:ilvl w:val="0"/>
-          <w:numId w:val="1"/>
-        </w:numPr>
-      </w:pPr>
-      <w:r>
-        <w:t>Address mask</w:t>
-      </w:r>
-    </w:p>
-    <w:p>
-      <w:pPr>
-        <w:pStyle w:val="ListParagraph"/>
-        <w:numPr>
-          <w:ilvl w:val="1"/>
-          <w:numId w:val="1"/>
-        </w:numPr>
-      </w:pPr>
-      <w:r>
-        <w:t>Subnet masking</w:t>
-      </w:r>
-    </w:p>
-    <w:p>
-      <w:pPr>
-        <w:pStyle w:val="ListParagraph"/>
-        <w:numPr>
-          <w:ilvl w:val="1"/>
-          <w:numId w:val="1"/>
-        </w:numPr>
-      </w:pPr>
-      <w:r>
-        <w:t>CIDR notation</w:t>
-      </w:r>
-    </w:p>
-    <w:p>
-      <w:pPr>
-        <w:pStyle w:val="ListParagraph"/>
-        <w:numPr>
-          <w:ilvl w:val="2"/>
-          <w:numId w:val="1"/>
-        </w:numPr>
-      </w:pPr>
-      <w:r>
-        <w:t>How to find the same subnet among IP addresses – must know how to convert decimal to binary</w:t>
-      </w:r>
-    </w:p>
-    <w:p>
-      <w:pPr>
-        <w:pStyle w:val="ListParagraph"/>
-        <w:numPr>
-          <w:ilvl w:val="0"/>
-          <w:numId w:val="1"/>
-        </w:numPr>
-      </w:pPr>
-      <w:r>
-        <w:t>Special IP addresses</w:t>
-      </w:r>
-    </w:p>
-    <w:p>
-      <w:pPr>
-        <w:pStyle w:val="ListParagraph"/>
-        <w:numPr>
-          <w:ilvl w:val="1"/>
-          <w:numId w:val="1"/>
-        </w:numPr>
-      </w:pPr>
-      <w:r>
-        <w:t>Network address – all zeros in host address</w:t>
-      </w:r>
-    </w:p>
-    <w:p>
-      <w:pPr>
-        <w:pStyle w:val="ListParagraph"/>
-        <w:numPr>
-          <w:ilvl w:val="1"/>
-          <w:numId w:val="1"/>
-        </w:numPr>
-      </w:pPr>
-      <w:r>
-        <w:t>Directed broadcast address</w:t>
-      </w:r>
-    </w:p>
-    <w:p>
-      <w:pPr>
-        <w:pStyle w:val="ListParagraph"/>
-        <w:numPr>
-          <w:ilvl w:val="1"/>
-          <w:numId w:val="1"/>
-        </w:numPr>
-      </w:pPr>
-      <w:r>
         <w:t>Limited broadcast</w:t>
       </w:r>
     </w:p>
@@ -1178,386 +1187,381 @@
         </w:numPr>
       </w:pPr>
       <w:r>
+        <w:t xml:space="preserve">Must know how to come up with subnet mask </w:t>
+      </w:r>
+    </w:p>
+    <w:p>
+      <w:pPr>
+        <w:pStyle w:val="ListParagraph"/>
+        <w:numPr>
+          <w:ilvl w:val="1"/>
+          <w:numId w:val="1"/>
+        </w:numPr>
+      </w:pPr>
+      <w:r>
+        <w:t xml:space="preserve">How to </w:t>
+      </w:r>
+      <w:r>
+        <w:t>Subdivide a network into multiple subnets</w:t>
+      </w:r>
+    </w:p>
+    <w:p>
+      <w:pPr>
+        <w:pStyle w:val="ListParagraph"/>
+        <w:numPr>
+          <w:ilvl w:val="1"/>
+          <w:numId w:val="1"/>
+        </w:numPr>
+      </w:pPr>
+      <w:r>
+        <w:t xml:space="preserve">How to </w:t>
+      </w:r>
+      <w:r>
+        <w:t>Extract network address</w:t>
+      </w:r>
+    </w:p>
+    <w:p>
+      <w:r>
+        <w:t>Datagram</w:t>
+      </w:r>
+    </w:p>
+    <w:p>
+      <w:pPr>
+        <w:pStyle w:val="ListParagraph"/>
+        <w:numPr>
+          <w:ilvl w:val="0"/>
+          <w:numId w:val="1"/>
+        </w:numPr>
+      </w:pPr>
+      <w:r>
+        <w:t>Forwarding datagram</w:t>
+      </w:r>
+      <w:r>
+        <w:t>: what’s in the header?</w:t>
+      </w:r>
+    </w:p>
+    <w:p>
+      <w:pPr>
+        <w:pStyle w:val="ListParagraph"/>
+        <w:numPr>
+          <w:ilvl w:val="0"/>
+          <w:numId w:val="1"/>
+        </w:numPr>
+      </w:pPr>
+      <w:r>
+        <w:t>What is a default route? when to use?</w:t>
+      </w:r>
+    </w:p>
+    <w:p>
+      <w:pPr>
+        <w:pStyle w:val="ListParagraph"/>
+        <w:numPr>
+          <w:ilvl w:val="0"/>
+          <w:numId w:val="1"/>
+        </w:numPr>
+      </w:pPr>
+      <w:r>
+        <w:t>When to use next-hop address? Where to find next-hop information?</w:t>
+      </w:r>
+    </w:p>
+    <w:p>
+      <w:pPr>
+        <w:pStyle w:val="ListParagraph"/>
+        <w:numPr>
+          <w:ilvl w:val="0"/>
+          <w:numId w:val="1"/>
+        </w:numPr>
+      </w:pPr>
+      <w:r>
+        <w:t>Best-effort delivery</w:t>
+      </w:r>
+    </w:p>
+    <w:p>
+      <w:pPr>
+        <w:pStyle w:val="ListParagraph"/>
+        <w:numPr>
+          <w:ilvl w:val="1"/>
+          <w:numId w:val="1"/>
+        </w:numPr>
+      </w:pPr>
+      <w:r>
+        <w:t xml:space="preserve">In which case packets are delivered out-of-order? – packet departure order and arrival order are different </w:t>
+      </w:r>
+    </w:p>
+    <w:p>
+      <w:pPr>
+        <w:pStyle w:val="ListParagraph"/>
+        <w:numPr>
+          <w:ilvl w:val="0"/>
+          <w:numId w:val="1"/>
+        </w:numPr>
+      </w:pPr>
+      <w:r>
+        <w:t>Understand IP header (when to use which field)</w:t>
+      </w:r>
+    </w:p>
+    <w:p>
+      <w:pPr>
+        <w:pStyle w:val="ListParagraph"/>
+        <w:numPr>
+          <w:ilvl w:val="0"/>
+          <w:numId w:val="1"/>
+        </w:numPr>
+      </w:pPr>
+      <w:proofErr w:type="spellStart"/>
+      <w:r>
+        <w:t>PathMTU</w:t>
+      </w:r>
+      <w:proofErr w:type="spellEnd"/>
+      <w:r>
+        <w:t xml:space="preserve"> discovery</w:t>
+      </w:r>
+    </w:p>
+    <w:p>
+      <w:pPr>
+        <w:pStyle w:val="ListParagraph"/>
+        <w:numPr>
+          <w:ilvl w:val="1"/>
+          <w:numId w:val="1"/>
+        </w:numPr>
+      </w:pPr>
+      <w:r>
+        <w:t>How to do</w:t>
+      </w:r>
+    </w:p>
+    <w:p>
+      <w:pPr>
+        <w:pStyle w:val="ListParagraph"/>
+        <w:numPr>
+          <w:ilvl w:val="1"/>
+          <w:numId w:val="1"/>
+        </w:numPr>
+      </w:pPr>
+      <w:r>
+        <w:t xml:space="preserve">Purpose </w:t>
+      </w:r>
+    </w:p>
+    <w:p>
+      <w:pPr>
+        <w:pStyle w:val="ListParagraph"/>
+        <w:numPr>
+          <w:ilvl w:val="1"/>
+          <w:numId w:val="1"/>
+        </w:numPr>
+      </w:pPr>
+      <w:r>
+        <w:t>Involved protocols</w:t>
+      </w:r>
+    </w:p>
+    <w:p>
+      <w:pPr>
+        <w:pStyle w:val="ListParagraph"/>
+        <w:numPr>
+          <w:ilvl w:val="0"/>
+          <w:numId w:val="1"/>
+        </w:numPr>
+      </w:pPr>
+      <w:r>
+        <w:t>IP fragmentation</w:t>
+      </w:r>
+    </w:p>
+    <w:p>
+      <w:pPr>
+        <w:pStyle w:val="ListParagraph"/>
+        <w:numPr>
+          <w:ilvl w:val="1"/>
+          <w:numId w:val="1"/>
+        </w:numPr>
+      </w:pPr>
+      <w:r>
+        <w:t>When to use</w:t>
+      </w:r>
+    </w:p>
+    <w:p>
+      <w:pPr>
+        <w:pStyle w:val="ListParagraph"/>
+        <w:numPr>
+          <w:ilvl w:val="1"/>
+          <w:numId w:val="1"/>
+        </w:numPr>
+      </w:pPr>
+      <w:r>
+        <w:t>When IP packet is fragmented, how to retrieve fragmented packets at the destination using which field in the IP packet header</w:t>
+      </w:r>
+    </w:p>
+    <w:p>
+      <w:pPr>
+        <w:pStyle w:val="ListParagraph"/>
+        <w:numPr>
+          <w:ilvl w:val="0"/>
+          <w:numId w:val="1"/>
+        </w:numPr>
+      </w:pPr>
+      <w:r>
+        <w:t>What is address resolution in datagram forwarding</w:t>
+      </w:r>
+    </w:p>
+    <w:p>
+      <w:pPr>
+        <w:pStyle w:val="ListParagraph"/>
+        <w:numPr>
+          <w:ilvl w:val="1"/>
+          <w:numId w:val="1"/>
+        </w:numPr>
+      </w:pPr>
+      <w:r>
+        <w:t xml:space="preserve">How </w:t>
+      </w:r>
+      <w:r>
+        <w:t>is ARP protocol</w:t>
+      </w:r>
+      <w:r>
+        <w:t xml:space="preserve"> used?</w:t>
+      </w:r>
+    </w:p>
+    <w:p>
+      <w:pPr>
+        <w:pStyle w:val="ListParagraph"/>
+        <w:numPr>
+          <w:ilvl w:val="0"/>
+          <w:numId w:val="1"/>
+        </w:numPr>
+      </w:pPr>
+      <w:r>
+        <w:t>ICMP</w:t>
+      </w:r>
+    </w:p>
+    <w:p>
+      <w:pPr>
+        <w:pStyle w:val="ListParagraph"/>
+        <w:numPr>
+          <w:ilvl w:val="1"/>
+          <w:numId w:val="1"/>
+        </w:numPr>
+      </w:pPr>
+      <w:r>
+        <w:t>Roles</w:t>
+      </w:r>
+    </w:p>
+    <w:p>
+      <w:pPr>
+        <w:pStyle w:val="ListParagraph"/>
+        <w:numPr>
+          <w:ilvl w:val="1"/>
+          <w:numId w:val="1"/>
+        </w:numPr>
+      </w:pPr>
+      <w:r>
+        <w:t>When to use</w:t>
+      </w:r>
+    </w:p>
+    <w:p>
+      <w:pPr>
+        <w:pStyle w:val="ListParagraph"/>
+        <w:numPr>
+          <w:ilvl w:val="0"/>
+          <w:numId w:val="1"/>
+        </w:numPr>
+      </w:pPr>
+      <w:r>
+        <w:t>NAT</w:t>
+      </w:r>
+    </w:p>
+    <w:p>
+      <w:pPr>
+        <w:pStyle w:val="ListParagraph"/>
+        <w:numPr>
+          <w:ilvl w:val="1"/>
+          <w:numId w:val="1"/>
+        </w:numPr>
+      </w:pPr>
+      <w:r>
+        <w:t xml:space="preserve">Address translation: Public IP and private IP </w:t>
+      </w:r>
+    </w:p>
+    <w:p>
+      <w:pPr>
+        <w:pStyle w:val="ListParagraph"/>
+        <w:numPr>
+          <w:ilvl w:val="1"/>
+          <w:numId w:val="1"/>
+        </w:numPr>
+      </w:pPr>
+      <w:r>
+        <w:t>Port mapping</w:t>
+      </w:r>
+    </w:p>
+    <w:p>
+      <w:pPr>
+        <w:pStyle w:val="ListParagraph"/>
+        <w:numPr>
+          <w:ilvl w:val="1"/>
+          <w:numId w:val="1"/>
+        </w:numPr>
+      </w:pPr>
+      <w:r>
+        <w:t>Static NAT, dynamic NAT, port address translation (PAT)</w:t>
+      </w:r>
+    </w:p>
+    <w:p>
+      <w:r>
+        <w:t>UDP</w:t>
+      </w:r>
+    </w:p>
+    <w:p>
+      <w:pPr>
+        <w:pStyle w:val="ListParagraph"/>
+        <w:numPr>
+          <w:ilvl w:val="0"/>
+          <w:numId w:val="1"/>
+        </w:numPr>
+      </w:pPr>
+      <w:r>
+        <w:t xml:space="preserve">UDP Headers </w:t>
+      </w:r>
+    </w:p>
+    <w:p>
+      <w:pPr>
+        <w:pStyle w:val="ListParagraph"/>
+        <w:numPr>
+          <w:ilvl w:val="0"/>
+          <w:numId w:val="1"/>
+        </w:numPr>
+      </w:pPr>
+      <w:r>
+        <w:t>Port numbers</w:t>
+      </w:r>
+      <w:r>
+        <w:t>, well-known port numbers</w:t>
+      </w:r>
+    </w:p>
+    <w:p>
+      <w:pPr>
+        <w:pStyle w:val="ListParagraph"/>
+        <w:numPr>
+          <w:ilvl w:val="0"/>
+          <w:numId w:val="1"/>
+        </w:numPr>
+      </w:pPr>
+      <w:r>
+        <w:t>Where and when to use</w:t>
+      </w:r>
+    </w:p>
+    <w:p>
+      <w:pPr>
+        <w:pStyle w:val="ListParagraph"/>
+        <w:numPr>
+          <w:ilvl w:val="0"/>
+          <w:numId w:val="1"/>
+        </w:numPr>
+      </w:pPr>
+      <w:r>
+        <w:t>How to check error</w:t>
+      </w:r>
+    </w:p>
+    <w:p>
+      <w:r>
         <w:lastRenderedPageBreak/>
-        <w:t xml:space="preserve">Must know how to come up with subnet mask </w:t>
-      </w:r>
-    </w:p>
-    <w:p>
-      <w:pPr>
-        <w:pStyle w:val="ListParagraph"/>
-        <w:numPr>
-          <w:ilvl w:val="1"/>
-          <w:numId w:val="1"/>
-        </w:numPr>
-      </w:pPr>
-      <w:r>
-        <w:t xml:space="preserve">How to </w:t>
-      </w:r>
-      <w:r>
-        <w:t>Subdivide a network into multiple subnets</w:t>
-      </w:r>
-    </w:p>
-    <w:p>
-      <w:pPr>
-        <w:pStyle w:val="ListParagraph"/>
-        <w:numPr>
-          <w:ilvl w:val="1"/>
-          <w:numId w:val="1"/>
-        </w:numPr>
-      </w:pPr>
-      <w:r>
-        <w:t xml:space="preserve">How to </w:t>
-      </w:r>
-      <w:r>
-        <w:t>Extract network address</w:t>
-      </w:r>
-    </w:p>
-    <w:p>
-      <w:r>
-        <w:t>Datagram</w:t>
-      </w:r>
-    </w:p>
-    <w:p>
-      <w:pPr>
-        <w:pStyle w:val="ListParagraph"/>
-        <w:numPr>
-          <w:ilvl w:val="0"/>
-          <w:numId w:val="1"/>
-        </w:numPr>
-      </w:pPr>
-      <w:r>
-        <w:t>Forwarding datagram</w:t>
-      </w:r>
-      <w:r>
-        <w:t>: what’s in the header?</w:t>
-      </w:r>
-    </w:p>
-    <w:p>
-      <w:pPr>
-        <w:pStyle w:val="ListParagraph"/>
-        <w:numPr>
-          <w:ilvl w:val="0"/>
-          <w:numId w:val="1"/>
-        </w:numPr>
-      </w:pPr>
-      <w:r>
-        <w:t>What is a default route? when to use?</w:t>
-      </w:r>
-    </w:p>
-    <w:p>
-      <w:pPr>
-        <w:pStyle w:val="ListParagraph"/>
-        <w:numPr>
-          <w:ilvl w:val="0"/>
-          <w:numId w:val="1"/>
-        </w:numPr>
-      </w:pPr>
-      <w:r>
-        <w:t>When to use next-hop address? Where to find next-hop information?</w:t>
-      </w:r>
-    </w:p>
-    <w:p>
-      <w:pPr>
-        <w:pStyle w:val="ListParagraph"/>
-        <w:numPr>
-          <w:ilvl w:val="0"/>
-          <w:numId w:val="1"/>
-        </w:numPr>
-      </w:pPr>
-      <w:r>
-        <w:t>Best-effort delivery</w:t>
-      </w:r>
-    </w:p>
-    <w:p>
-      <w:pPr>
-        <w:pStyle w:val="ListParagraph"/>
-        <w:numPr>
-          <w:ilvl w:val="1"/>
-          <w:numId w:val="1"/>
-        </w:numPr>
-      </w:pPr>
-      <w:r>
-        <w:t xml:space="preserve">In which case packets are delivered out-of-order? – packet departure order and arrival order are different </w:t>
-      </w:r>
-    </w:p>
-    <w:p>
-      <w:pPr>
-        <w:pStyle w:val="ListParagraph"/>
-        <w:numPr>
-          <w:ilvl w:val="0"/>
-          <w:numId w:val="1"/>
-        </w:numPr>
-      </w:pPr>
-      <w:r>
-        <w:t>Understand IP header (when to use which field)</w:t>
-      </w:r>
-    </w:p>
-    <w:p>
-      <w:pPr>
-        <w:pStyle w:val="ListParagraph"/>
-        <w:numPr>
-          <w:ilvl w:val="0"/>
-          <w:numId w:val="1"/>
-        </w:numPr>
-      </w:pPr>
-      <w:proofErr w:type="spellStart"/>
-      <w:r>
-        <w:t>PathMTU</w:t>
-      </w:r>
-      <w:proofErr w:type="spellEnd"/>
-      <w:r>
-        <w:t xml:space="preserve"> discovery</w:t>
-      </w:r>
-    </w:p>
-    <w:p>
-      <w:pPr>
-        <w:pStyle w:val="ListParagraph"/>
-        <w:numPr>
-          <w:ilvl w:val="1"/>
-          <w:numId w:val="1"/>
-        </w:numPr>
-      </w:pPr>
-      <w:r>
-        <w:t>How to do</w:t>
-      </w:r>
-    </w:p>
-    <w:p>
-      <w:pPr>
-        <w:pStyle w:val="ListParagraph"/>
-        <w:numPr>
-          <w:ilvl w:val="1"/>
-          <w:numId w:val="1"/>
-        </w:numPr>
-      </w:pPr>
-      <w:r>
-        <w:t xml:space="preserve">Purpose </w:t>
-      </w:r>
-    </w:p>
-    <w:p>
-      <w:pPr>
-        <w:pStyle w:val="ListParagraph"/>
-        <w:numPr>
-          <w:ilvl w:val="1"/>
-          <w:numId w:val="1"/>
-        </w:numPr>
-      </w:pPr>
-      <w:r>
-        <w:t>Involved protocols</w:t>
-      </w:r>
-    </w:p>
-    <w:p>
-      <w:pPr>
-        <w:pStyle w:val="ListParagraph"/>
-        <w:numPr>
-          <w:ilvl w:val="0"/>
-          <w:numId w:val="1"/>
-        </w:numPr>
-      </w:pPr>
-      <w:r>
-        <w:t>IP fragmentation</w:t>
-      </w:r>
-    </w:p>
-    <w:p>
-      <w:pPr>
-        <w:pStyle w:val="ListParagraph"/>
-        <w:numPr>
-          <w:ilvl w:val="1"/>
-          <w:numId w:val="1"/>
-        </w:numPr>
-      </w:pPr>
-      <w:r>
-        <w:t>When to use</w:t>
-      </w:r>
-    </w:p>
-    <w:p>
-      <w:pPr>
-        <w:pStyle w:val="ListParagraph"/>
-        <w:numPr>
-          <w:ilvl w:val="1"/>
-          <w:numId w:val="1"/>
-        </w:numPr>
-      </w:pPr>
-      <w:r>
-        <w:t>When IP packet is fragmented, how to retrieve fragmented packets at the destination using which field in the IP packet header</w:t>
-      </w:r>
-    </w:p>
-    <w:p>
-      <w:pPr>
-        <w:pStyle w:val="ListParagraph"/>
-        <w:numPr>
-          <w:ilvl w:val="0"/>
-          <w:numId w:val="1"/>
-        </w:numPr>
-      </w:pPr>
-      <w:r>
-        <w:t>What is address resolution in datagram forwarding</w:t>
-      </w:r>
-    </w:p>
-    <w:p>
-      <w:pPr>
-        <w:pStyle w:val="ListParagraph"/>
-        <w:numPr>
-          <w:ilvl w:val="1"/>
-          <w:numId w:val="1"/>
-        </w:numPr>
-      </w:pPr>
-      <w:r>
-        <w:t xml:space="preserve">How </w:t>
-      </w:r>
-      <w:r>
-        <w:t>is ARP protocol</w:t>
-      </w:r>
-      <w:r>
-        <w:t xml:space="preserve"> used?</w:t>
-      </w:r>
-    </w:p>
-    <w:p>
-      <w:pPr>
-        <w:pStyle w:val="ListParagraph"/>
-        <w:numPr>
-          <w:ilvl w:val="0"/>
-          <w:numId w:val="1"/>
-        </w:numPr>
-      </w:pPr>
-      <w:r>
-        <w:t>ICMP</w:t>
-      </w:r>
-    </w:p>
-    <w:p>
-      <w:pPr>
-        <w:pStyle w:val="ListParagraph"/>
-        <w:numPr>
-          <w:ilvl w:val="1"/>
-          <w:numId w:val="1"/>
-        </w:numPr>
-      </w:pPr>
-      <w:r>
-        <w:t>Roles</w:t>
-      </w:r>
-    </w:p>
-    <w:p>
-      <w:pPr>
-        <w:pStyle w:val="ListParagraph"/>
-        <w:numPr>
-          <w:ilvl w:val="1"/>
-          <w:numId w:val="1"/>
-        </w:numPr>
-      </w:pPr>
-      <w:r>
-        <w:t>When to use</w:t>
-      </w:r>
-    </w:p>
-    <w:p>
-      <w:pPr>
-        <w:pStyle w:val="ListParagraph"/>
-        <w:numPr>
-          <w:ilvl w:val="0"/>
-          <w:numId w:val="1"/>
-        </w:numPr>
-      </w:pPr>
-      <w:r>
-        <w:t>NAT</w:t>
-      </w:r>
-    </w:p>
-    <w:p>
-      <w:pPr>
-        <w:pStyle w:val="ListParagraph"/>
-        <w:numPr>
-          <w:ilvl w:val="1"/>
-          <w:numId w:val="1"/>
-        </w:numPr>
-      </w:pPr>
-      <w:r>
-        <w:t xml:space="preserve">Address translation: Public IP and private IP </w:t>
-      </w:r>
-    </w:p>
-    <w:p>
-      <w:pPr>
-        <w:pStyle w:val="ListParagraph"/>
-        <w:numPr>
-          <w:ilvl w:val="1"/>
-          <w:numId w:val="1"/>
-        </w:numPr>
-      </w:pPr>
-      <w:r>
-        <w:t>Port mapping</w:t>
-      </w:r>
-    </w:p>
-    <w:p>
-      <w:pPr>
-        <w:pStyle w:val="ListParagraph"/>
-        <w:numPr>
-          <w:ilvl w:val="1"/>
-          <w:numId w:val="1"/>
-        </w:numPr>
-      </w:pPr>
-      <w:r>
-        <w:t>Static NAT, dynamic NAT, port address translation (PAT)</w:t>
-      </w:r>
-    </w:p>
-    <w:p>
-      <w:r>
-        <w:t>UDP</w:t>
-      </w:r>
-    </w:p>
-    <w:p>
-      <w:pPr>
-        <w:pStyle w:val="ListParagraph"/>
-        <w:numPr>
-          <w:ilvl w:val="0"/>
-          <w:numId w:val="1"/>
-        </w:numPr>
-      </w:pPr>
-      <w:r>
-        <w:t xml:space="preserve">UDP Headers </w:t>
-      </w:r>
-    </w:p>
-    <w:p>
-      <w:pPr>
-        <w:pStyle w:val="ListParagraph"/>
-        <w:numPr>
-          <w:ilvl w:val="0"/>
-          <w:numId w:val="1"/>
-        </w:numPr>
-      </w:pPr>
-      <w:r>
-        <w:t>Port numbers</w:t>
-      </w:r>
-      <w:r>
-        <w:t>, well-known port numbers</w:t>
-      </w:r>
-    </w:p>
-    <w:p>
-      <w:pPr>
-        <w:pStyle w:val="ListParagraph"/>
-        <w:numPr>
-          <w:ilvl w:val="0"/>
-          <w:numId w:val="1"/>
-        </w:numPr>
-      </w:pPr>
-      <w:r>
-        <w:t xml:space="preserve">Where and when to </w:t>
-      </w:r>
-      <w:proofErr w:type="gramStart"/>
-      <w:r>
-        <w:t>use</w:t>
-      </w:r>
-      <w:proofErr w:type="gramEnd"/>
-    </w:p>
-    <w:p>
-      <w:pPr>
-        <w:pStyle w:val="ListParagraph"/>
-        <w:numPr>
-          <w:ilvl w:val="0"/>
-          <w:numId w:val="1"/>
-        </w:numPr>
-      </w:pPr>
-      <w:r>
-        <w:t>How to check error</w:t>
-      </w:r>
-    </w:p>
-    <w:p>
-      <w:r>
         <w:t>TCP</w:t>
       </w:r>
     </w:p>
@@ -1582,7 +1586,6 @@
         </w:numPr>
       </w:pPr>
       <w:r>
-        <w:lastRenderedPageBreak/>
         <w:t>Features</w:t>
       </w:r>
     </w:p>
@@ -3543,12 +3546,55 @@
 </file>
 
 <file path=customXml/item1.xml><?xml version="1.0" encoding="utf-8"?>
-<?mso-contentType ?>
-<FormTemplates xmlns="http://schemas.microsoft.com/sharepoint/v3/contenttype/forms">
-  <Display>DocumentLibraryForm</Display>
-  <Edit>DocumentLibraryForm</Edit>
-  <New>DocumentLibraryForm</New>
-</FormTemplates>
+<p:properties xmlns:p="http://schemas.microsoft.com/office/2006/metadata/properties" xmlns:xsi="http://www.w3.org/2001/XMLSchema-instance" xmlns:pc="http://schemas.microsoft.com/office/infopath/2007/PartnerControls">
+  <documentManagement>
+    <NotebookType xmlns="885ab3ec-057f-4ee0-a37d-716e2ec8f9cb" xsi:nil="true"/>
+    <Students xmlns="885ab3ec-057f-4ee0-a37d-716e2ec8f9cb">
+      <UserInfo>
+        <DisplayName/>
+        <AccountId xsi:nil="true"/>
+        <AccountType/>
+      </UserInfo>
+    </Students>
+    <Templates xmlns="885ab3ec-057f-4ee0-a37d-716e2ec8f9cb" xsi:nil="true"/>
+    <_ip_UnifiedCompliancePolicyUIAction xmlns="http://schemas.microsoft.com/sharepoint/v3" xsi:nil="true"/>
+    <Teachers xmlns="885ab3ec-057f-4ee0-a37d-716e2ec8f9cb">
+      <UserInfo>
+        <DisplayName/>
+        <AccountId xsi:nil="true"/>
+        <AccountType/>
+      </UserInfo>
+    </Teachers>
+    <Student_Groups xmlns="885ab3ec-057f-4ee0-a37d-716e2ec8f9cb">
+      <UserInfo>
+        <DisplayName/>
+        <AccountId xsi:nil="true"/>
+        <AccountType/>
+      </UserInfo>
+    </Student_Groups>
+    <Self_Registration_Enabled xmlns="885ab3ec-057f-4ee0-a37d-716e2ec8f9cb" xsi:nil="true"/>
+    <AppVersion xmlns="885ab3ec-057f-4ee0-a37d-716e2ec8f9cb" xsi:nil="true"/>
+    <IsNotebookLocked xmlns="885ab3ec-057f-4ee0-a37d-716e2ec8f9cb" xsi:nil="true"/>
+    <Self_Registration_Enabled0 xmlns="885ab3ec-057f-4ee0-a37d-716e2ec8f9cb" xsi:nil="true"/>
+    <Is_Collaboration_Space_Locked xmlns="885ab3ec-057f-4ee0-a37d-716e2ec8f9cb" xsi:nil="true"/>
+    <_ip_UnifiedCompliancePolicyProperties xmlns="http://schemas.microsoft.com/sharepoint/v3" xsi:nil="true"/>
+    <_activity xmlns="885ab3ec-057f-4ee0-a37d-716e2ec8f9cb" xsi:nil="true"/>
+    <Invited_Students xmlns="885ab3ec-057f-4ee0-a37d-716e2ec8f9cb" xsi:nil="true"/>
+    <FolderType xmlns="885ab3ec-057f-4ee0-a37d-716e2ec8f9cb" xsi:nil="true"/>
+    <Has_Teacher_Only_SectionGroup xmlns="885ab3ec-057f-4ee0-a37d-716e2ec8f9cb" xsi:nil="true"/>
+    <DefaultSectionNames xmlns="885ab3ec-057f-4ee0-a37d-716e2ec8f9cb" xsi:nil="true"/>
+    <TeamsChannelId xmlns="885ab3ec-057f-4ee0-a37d-716e2ec8f9cb" xsi:nil="true"/>
+    <Owner xmlns="885ab3ec-057f-4ee0-a37d-716e2ec8f9cb">
+      <UserInfo>
+        <DisplayName/>
+        <AccountId xsi:nil="true"/>
+        <AccountType/>
+      </UserInfo>
+    </Owner>
+    <CultureName xmlns="885ab3ec-057f-4ee0-a37d-716e2ec8f9cb" xsi:nil="true"/>
+    <Invited_Teachers xmlns="885ab3ec-057f-4ee0-a37d-716e2ec8f9cb" xsi:nil="true"/>
+  </documentManagement>
+</p:properties>
 </file>
 
 <file path=customXml/item2.xml><?xml version="1.0" encoding="utf-8"?>
@@ -3994,61 +4040,21 @@
 </file>
 
 <file path=customXml/item3.xml><?xml version="1.0" encoding="utf-8"?>
-<p:properties xmlns:p="http://schemas.microsoft.com/office/2006/metadata/properties" xmlns:xsi="http://www.w3.org/2001/XMLSchema-instance" xmlns:pc="http://schemas.microsoft.com/office/infopath/2007/PartnerControls">
-  <documentManagement>
-    <NotebookType xmlns="885ab3ec-057f-4ee0-a37d-716e2ec8f9cb" xsi:nil="true"/>
-    <Students xmlns="885ab3ec-057f-4ee0-a37d-716e2ec8f9cb">
-      <UserInfo>
-        <DisplayName/>
-        <AccountId xsi:nil="true"/>
-        <AccountType/>
-      </UserInfo>
-    </Students>
-    <Templates xmlns="885ab3ec-057f-4ee0-a37d-716e2ec8f9cb" xsi:nil="true"/>
-    <_ip_UnifiedCompliancePolicyUIAction xmlns="http://schemas.microsoft.com/sharepoint/v3" xsi:nil="true"/>
-    <Teachers xmlns="885ab3ec-057f-4ee0-a37d-716e2ec8f9cb">
-      <UserInfo>
-        <DisplayName/>
-        <AccountId xsi:nil="true"/>
-        <AccountType/>
-      </UserInfo>
-    </Teachers>
-    <Student_Groups xmlns="885ab3ec-057f-4ee0-a37d-716e2ec8f9cb">
-      <UserInfo>
-        <DisplayName/>
-        <AccountId xsi:nil="true"/>
-        <AccountType/>
-      </UserInfo>
-    </Student_Groups>
-    <Self_Registration_Enabled xmlns="885ab3ec-057f-4ee0-a37d-716e2ec8f9cb" xsi:nil="true"/>
-    <AppVersion xmlns="885ab3ec-057f-4ee0-a37d-716e2ec8f9cb" xsi:nil="true"/>
-    <IsNotebookLocked xmlns="885ab3ec-057f-4ee0-a37d-716e2ec8f9cb" xsi:nil="true"/>
-    <Self_Registration_Enabled0 xmlns="885ab3ec-057f-4ee0-a37d-716e2ec8f9cb" xsi:nil="true"/>
-    <Is_Collaboration_Space_Locked xmlns="885ab3ec-057f-4ee0-a37d-716e2ec8f9cb" xsi:nil="true"/>
-    <_ip_UnifiedCompliancePolicyProperties xmlns="http://schemas.microsoft.com/sharepoint/v3" xsi:nil="true"/>
-    <_activity xmlns="885ab3ec-057f-4ee0-a37d-716e2ec8f9cb" xsi:nil="true"/>
-    <Invited_Students xmlns="885ab3ec-057f-4ee0-a37d-716e2ec8f9cb" xsi:nil="true"/>
-    <FolderType xmlns="885ab3ec-057f-4ee0-a37d-716e2ec8f9cb" xsi:nil="true"/>
-    <Has_Teacher_Only_SectionGroup xmlns="885ab3ec-057f-4ee0-a37d-716e2ec8f9cb" xsi:nil="true"/>
-    <DefaultSectionNames xmlns="885ab3ec-057f-4ee0-a37d-716e2ec8f9cb" xsi:nil="true"/>
-    <TeamsChannelId xmlns="885ab3ec-057f-4ee0-a37d-716e2ec8f9cb" xsi:nil="true"/>
-    <Owner xmlns="885ab3ec-057f-4ee0-a37d-716e2ec8f9cb">
-      <UserInfo>
-        <DisplayName/>
-        <AccountId xsi:nil="true"/>
-        <AccountType/>
-      </UserInfo>
-    </Owner>
-    <CultureName xmlns="885ab3ec-057f-4ee0-a37d-716e2ec8f9cb" xsi:nil="true"/>
-    <Invited_Teachers xmlns="885ab3ec-057f-4ee0-a37d-716e2ec8f9cb" xsi:nil="true"/>
-  </documentManagement>
-</p:properties>
+<?mso-contentType ?>
+<FormTemplates xmlns="http://schemas.microsoft.com/sharepoint/v3/contenttype/forms">
+  <Display>DocumentLibraryForm</Display>
+  <Edit>DocumentLibraryForm</Edit>
+  <New>DocumentLibraryForm</New>
+</FormTemplates>
 </file>
 
 <file path=customXml/itemProps1.xml><?xml version="1.0" encoding="utf-8"?>
-<ds:datastoreItem xmlns:ds="http://schemas.openxmlformats.org/officeDocument/2006/customXml" ds:itemID="{586FAF8C-4C93-404D-8F0D-29AD0769D3E1}">
+<ds:datastoreItem xmlns:ds="http://schemas.openxmlformats.org/officeDocument/2006/customXml" ds:itemID="{00A95F23-31EE-4382-B95F-11750273B73A}">
   <ds:schemaRefs>
-    <ds:schemaRef ds:uri="http://schemas.microsoft.com/sharepoint/v3/contenttype/forms"/>
+    <ds:schemaRef ds:uri="http://schemas.microsoft.com/office/2006/metadata/properties"/>
+    <ds:schemaRef ds:uri="http://schemas.microsoft.com/office/infopath/2007/PartnerControls"/>
+    <ds:schemaRef ds:uri="885ab3ec-057f-4ee0-a37d-716e2ec8f9cb"/>
+    <ds:schemaRef ds:uri="http://schemas.microsoft.com/sharepoint/v3"/>
   </ds:schemaRefs>
 </ds:datastoreItem>
 </file>
@@ -4074,12 +4080,9 @@
 </file>
 
 <file path=customXml/itemProps3.xml><?xml version="1.0" encoding="utf-8"?>
-<ds:datastoreItem xmlns:ds="http://schemas.openxmlformats.org/officeDocument/2006/customXml" ds:itemID="{00A95F23-31EE-4382-B95F-11750273B73A}">
+<ds:datastoreItem xmlns:ds="http://schemas.openxmlformats.org/officeDocument/2006/customXml" ds:itemID="{586FAF8C-4C93-404D-8F0D-29AD0769D3E1}">
   <ds:schemaRefs>
-    <ds:schemaRef ds:uri="http://schemas.microsoft.com/office/2006/metadata/properties"/>
-    <ds:schemaRef ds:uri="http://schemas.microsoft.com/office/infopath/2007/PartnerControls"/>
-    <ds:schemaRef ds:uri="885ab3ec-057f-4ee0-a37d-716e2ec8f9cb"/>
-    <ds:schemaRef ds:uri="http://schemas.microsoft.com/sharepoint/v3"/>
+    <ds:schemaRef ds:uri="http://schemas.microsoft.com/sharepoint/v3/contenttype/forms"/>
   </ds:schemaRefs>
 </ds:datastoreItem>
 </file>
</xml_diff>